<commit_message>
Inserito modello COCOMO + update tempi
</commit_message>
<xml_diff>
--- a/Documentazione/GDPRPrj_Metriche/GDPRPrj_COCOMO_2019-04-23.docx
+++ b/Documentazione/GDPRPrj_Metriche/GDPRPrj_COCOMO_2019-04-23.docx
@@ -7,14 +7,1234 @@
       <w:r>
         <w:t>Questo documento contiene le stime relative al modello COCOMO nei diversi livelli:</w:t>
       </w:r>
+    </w:p>
+    <w:p>
+      <w:pPr>
+        <w:rPr>
+          <w:b/>
+          <w:i/>
+          <w:sz w:val="28"/>
+          <w:szCs w:val="28"/>
+        </w:rPr>
+      </w:pPr>
+      <w:proofErr w:type="spellStart"/>
+      <w:r>
+        <w:rPr>
+          <w:b/>
+          <w:i/>
+          <w:sz w:val="28"/>
+          <w:szCs w:val="28"/>
+        </w:rPr>
+        <w:t>Early</w:t>
+      </w:r>
+      <w:proofErr w:type="spellEnd"/>
+      <w:r>
+        <w:rPr>
+          <w:b/>
+          <w:i/>
+          <w:sz w:val="28"/>
+          <w:szCs w:val="28"/>
+        </w:rPr>
+        <w:t xml:space="preserve"> </w:t>
+      </w:r>
+      <w:proofErr w:type="spellStart"/>
+      <w:r>
+        <w:rPr>
+          <w:b/>
+          <w:i/>
+          <w:sz w:val="28"/>
+          <w:szCs w:val="28"/>
+        </w:rPr>
+        <w:t>Prototyping</w:t>
+      </w:r>
+      <w:proofErr w:type="spellEnd"/>
+      <w:r>
+        <w:rPr>
+          <w:b/>
+          <w:i/>
+          <w:sz w:val="28"/>
+          <w:szCs w:val="28"/>
+        </w:rPr>
+        <w:t xml:space="preserve"> Level</w:t>
+      </w:r>
+    </w:p>
+    <w:p>
+      <w:pPr>
+        <w:pStyle w:val="Paragrafoelenco"/>
+        <w:numPr>
+          <w:ilvl w:val="0"/>
+          <w:numId w:val="1"/>
+        </w:numPr>
+      </w:pPr>
+      <w:r>
+        <w:t xml:space="preserve">Screen: </w:t>
+      </w:r>
+      <w:r>
+        <w:t>l</w:t>
+      </w:r>
+      <w:r>
+        <w:t xml:space="preserve">ogin, </w:t>
+      </w:r>
+      <w:r>
+        <w:t>h</w:t>
+      </w:r>
+      <w:r>
+        <w:t xml:space="preserve">ome (Calendario), 4 </w:t>
+      </w:r>
+      <w:proofErr w:type="spellStart"/>
+      <w:r>
+        <w:t>f</w:t>
+      </w:r>
+      <w:r>
+        <w:t>orm</w:t>
+      </w:r>
+      <w:proofErr w:type="spellEnd"/>
+      <w:r>
+        <w:t xml:space="preserve">, </w:t>
+      </w:r>
+      <w:r>
+        <w:t>l</w:t>
+      </w:r>
+      <w:r>
+        <w:t xml:space="preserve">ista eventi -&gt; 7 </w:t>
+      </w:r>
+      <w:proofErr w:type="spellStart"/>
+      <w:r>
+        <w:t>si</w:t>
+      </w:r>
+      <w:r>
+        <w:t>mple</w:t>
+      </w:r>
+      <w:proofErr w:type="spellEnd"/>
+    </w:p>
+    <w:p>
+      <w:pPr>
+        <w:pStyle w:val="Paragrafoelenco"/>
+        <w:numPr>
+          <w:ilvl w:val="0"/>
+          <w:numId w:val="1"/>
+        </w:numPr>
+      </w:pPr>
+      <w:r>
+        <w:t xml:space="preserve">Report: home (Calendario), lista eventi, feedback -&gt; 3 </w:t>
+      </w:r>
+      <w:proofErr w:type="spellStart"/>
+      <w:r>
+        <w:t>simple</w:t>
+      </w:r>
+      <w:proofErr w:type="spellEnd"/>
+    </w:p>
+    <w:p>
+      <w:pPr>
+        <w:pStyle w:val="Paragrafoelenco"/>
+        <w:numPr>
+          <w:ilvl w:val="0"/>
+          <w:numId w:val="1"/>
+        </w:numPr>
+        <w:rPr>
+          <w:lang w:val="en-US"/>
+        </w:rPr>
+      </w:pPr>
+      <w:r>
+        <w:rPr>
+          <w:lang w:val="en-US"/>
+        </w:rPr>
+        <w:t xml:space="preserve">Moduli: login, home, </w:t>
+      </w:r>
+      <w:proofErr w:type="spellStart"/>
+      <w:r>
+        <w:rPr>
+          <w:lang w:val="en-US"/>
+        </w:rPr>
+        <w:t>calendario</w:t>
+      </w:r>
+      <w:proofErr w:type="spellEnd"/>
+      <w:r>
+        <w:rPr>
+          <w:lang w:val="en-US"/>
+        </w:rPr>
+        <w:t>, form -&gt; 4 s</w:t>
+      </w:r>
+      <w:r>
+        <w:rPr>
+          <w:lang w:val="en-US"/>
+        </w:rPr>
+        <w:t>imple</w:t>
+      </w:r>
+    </w:p>
+    <w:p>
+      <w:pPr>
+        <w:jc w:val="center"/>
+        <w:rPr>
+          <w:b/>
+          <w:sz w:val="24"/>
+        </w:rPr>
+      </w:pPr>
+      <w:r>
+        <w:rPr>
+          <w:b/>
+          <w:sz w:val="24"/>
+        </w:rPr>
+        <w:t>NOP = 7*1+3*2+4*10=53</w:t>
+      </w:r>
+    </w:p>
+    <w:p>
+      <w:pPr>
+        <w:jc w:val="center"/>
+        <w:rPr>
+          <w:b/>
+          <w:sz w:val="24"/>
+        </w:rPr>
+      </w:pPr>
+      <w:r>
+        <w:rPr>
+          <w:b/>
+          <w:sz w:val="24"/>
+        </w:rPr>
+        <w:t>RIUSO = 50% (calendario, login)</w:t>
+      </w:r>
+    </w:p>
+    <w:p>
+      <w:pPr>
+        <w:jc w:val="center"/>
+        <w:rPr>
+          <w:b/>
+          <w:sz w:val="24"/>
+        </w:rPr>
+      </w:pPr>
+      <w:r>
+        <w:rPr>
+          <w:b/>
+          <w:sz w:val="24"/>
+        </w:rPr>
+        <w:t>PROD = LOW (7)</w:t>
+      </w:r>
+    </w:p>
+    <w:p>
+      <w:pPr>
+        <w:jc w:val="center"/>
+        <w:rPr>
+          <w:b/>
+          <w:sz w:val="24"/>
+        </w:rPr>
+      </w:pPr>
+      <w:r>
+        <w:rPr>
+          <w:b/>
+          <w:sz w:val="24"/>
+        </w:rPr>
+        <w:t>PM = (NOP*(1-%RIUSO/100</w:t>
+      </w:r>
+      <w:proofErr w:type="gramStart"/>
+      <w:r>
+        <w:rPr>
+          <w:b/>
+          <w:sz w:val="24"/>
+        </w:rPr>
+        <w:t>))/</w:t>
+      </w:r>
+      <w:proofErr w:type="gramEnd"/>
+      <w:r>
+        <w:rPr>
+          <w:b/>
+          <w:sz w:val="24"/>
+        </w:rPr>
+        <w:t>PROD = 53*0.5/7 = 3.79</w:t>
+      </w:r>
+    </w:p>
+    <w:p/>
+    <w:p>
+      <w:pPr>
+        <w:rPr>
+          <w:b/>
+          <w:i/>
+          <w:sz w:val="28"/>
+          <w:szCs w:val="28"/>
+        </w:rPr>
+      </w:pPr>
+      <w:r>
+        <w:rPr>
+          <w:b/>
+          <w:i/>
+          <w:sz w:val="28"/>
+          <w:szCs w:val="28"/>
+        </w:rPr>
+        <w:t>Post Architecture Level</w:t>
+      </w:r>
+    </w:p>
+    <w:p>
+      <w:r>
+        <w:t>E:</w:t>
+      </w:r>
+    </w:p>
+    <w:p>
+      <w:pPr>
+        <w:pStyle w:val="Paragrafoelenco"/>
+        <w:numPr>
+          <w:ilvl w:val="0"/>
+          <w:numId w:val="1"/>
+        </w:numPr>
+      </w:pPr>
+      <w:r>
+        <w:t>PREC:</w:t>
+      </w:r>
+      <w:r>
+        <w:tab/>
+      </w:r>
+      <w:r>
+        <w:tab/>
+      </w:r>
+      <w:proofErr w:type="spellStart"/>
+      <w:r>
+        <w:t>Very</w:t>
+      </w:r>
+      <w:proofErr w:type="spellEnd"/>
+      <w:r>
+        <w:t xml:space="preserve"> Low</w:t>
+      </w:r>
+      <w:r>
+        <w:tab/>
+        <w:t>6.20</w:t>
+      </w:r>
+    </w:p>
+    <w:p>
+      <w:pPr>
+        <w:pStyle w:val="Paragrafoelenco"/>
+        <w:numPr>
+          <w:ilvl w:val="0"/>
+          <w:numId w:val="1"/>
+        </w:numPr>
+      </w:pPr>
+      <w:r>
+        <w:t>FLEX:</w:t>
+      </w:r>
+      <w:r>
+        <w:tab/>
+      </w:r>
+      <w:r>
+        <w:tab/>
+        <w:t>High</w:t>
+      </w:r>
+      <w:r>
+        <w:tab/>
+      </w:r>
+      <w:r>
+        <w:tab/>
+        <w:t>2.03</w:t>
+      </w:r>
+    </w:p>
+    <w:p>
+      <w:pPr>
+        <w:pStyle w:val="Paragrafoelenco"/>
+        <w:numPr>
+          <w:ilvl w:val="0"/>
+          <w:numId w:val="1"/>
+        </w:numPr>
+      </w:pPr>
+      <w:r>
+        <w:t>RESL:</w:t>
+      </w:r>
+      <w:r>
+        <w:tab/>
+      </w:r>
+      <w:r>
+        <w:tab/>
+        <w:t>Low</w:t>
+      </w:r>
+      <w:r>
+        <w:tab/>
+      </w:r>
+      <w:r>
+        <w:tab/>
+        <w:t>5.65</w:t>
+      </w:r>
+    </w:p>
+    <w:p>
+      <w:pPr>
+        <w:pStyle w:val="Paragrafoelenco"/>
+        <w:numPr>
+          <w:ilvl w:val="0"/>
+          <w:numId w:val="1"/>
+        </w:numPr>
+      </w:pPr>
+      <w:r>
+        <w:t>TEAM:</w:t>
+      </w:r>
+      <w:r>
+        <w:tab/>
+      </w:r>
+      <w:r>
+        <w:tab/>
+        <w:t>High</w:t>
+      </w:r>
+      <w:r>
+        <w:tab/>
+      </w:r>
+      <w:r>
+        <w:tab/>
+      </w:r>
+      <w:r>
+        <w:t>2.19</w:t>
+      </w:r>
+    </w:p>
+    <w:p>
+      <w:pPr>
+        <w:pStyle w:val="Paragrafoelenco"/>
+        <w:numPr>
+          <w:ilvl w:val="0"/>
+          <w:numId w:val="1"/>
+        </w:numPr>
+      </w:pPr>
+      <w:r>
+        <w:t>PMAT:</w:t>
+      </w:r>
+      <w:r>
+        <w:tab/>
+      </w:r>
+      <w:r>
+        <w:tab/>
+        <w:t>Low</w:t>
+      </w:r>
+      <w:r>
+        <w:tab/>
+      </w:r>
+      <w:r>
+        <w:tab/>
+        <w:t>6.24</w:t>
+      </w:r>
+    </w:p>
+    <w:p>
+      <w:pPr>
+        <w:pStyle w:val="Paragrafoelenco"/>
+        <w:numPr>
+          <w:ilvl w:val="0"/>
+          <w:numId w:val="1"/>
+        </w:numPr>
+      </w:pPr>
+      <w:r>
+        <w:t>Totale:</w:t>
+      </w:r>
+      <w:r>
+        <w:tab/>
+      </w:r>
+      <w:r>
+        <w:tab/>
+      </w:r>
+      <w:r>
+        <w:tab/>
+      </w:r>
+      <w:r>
+        <w:tab/>
+        <w:t>22.31</w:t>
+      </w:r>
+    </w:p>
+    <w:p>
+      <w:pPr>
+        <w:jc w:val="center"/>
+        <w:rPr>
+          <w:sz w:val="24"/>
+        </w:rPr>
+      </w:pPr>
+      <w:r>
+        <w:rPr>
+          <w:b/>
+          <w:sz w:val="24"/>
+        </w:rPr>
+        <w:t xml:space="preserve">E = B+0.01*22.31 = 1.1331 </w:t>
+      </w:r>
+      <w:r>
+        <w:rPr>
+          <w:sz w:val="24"/>
+        </w:rPr>
+        <w:t>(B = 0.91 nominale)</w:t>
+      </w:r>
+    </w:p>
+    <w:p>
+      <w:r>
+        <w:t>M:</w:t>
+      </w:r>
+    </w:p>
+    <w:p>
+      <w:pPr>
+        <w:pStyle w:val="Paragrafoelenco"/>
+        <w:numPr>
+          <w:ilvl w:val="0"/>
+          <w:numId w:val="1"/>
+        </w:numPr>
+      </w:pPr>
+      <w:r>
+        <w:t>RELY:</w:t>
+      </w:r>
+      <w:r>
+        <w:tab/>
+      </w:r>
+      <w:r>
+        <w:tab/>
+      </w:r>
+      <w:proofErr w:type="spellStart"/>
+      <w:r>
+        <w:t>Very</w:t>
+      </w:r>
+      <w:proofErr w:type="spellEnd"/>
+      <w:r>
+        <w:t xml:space="preserve"> Low</w:t>
+      </w:r>
+      <w:r>
+        <w:tab/>
+        <w:t>0.82</w:t>
+      </w:r>
+    </w:p>
+    <w:p>
+      <w:pPr>
+        <w:pStyle w:val="Paragrafoelenco"/>
+        <w:numPr>
+          <w:ilvl w:val="0"/>
+          <w:numId w:val="1"/>
+        </w:numPr>
+      </w:pPr>
+      <w:r>
+        <w:t>DATA:</w:t>
+      </w:r>
+      <w:r>
+        <w:tab/>
+      </w:r>
+      <w:r>
+        <w:tab/>
+        <w:t>Low</w:t>
+      </w:r>
+      <w:r>
+        <w:tab/>
+      </w:r>
+      <w:r>
+        <w:tab/>
+        <w:t>0.90</w:t>
+      </w:r>
+    </w:p>
+    <w:p>
+      <w:pPr>
+        <w:pStyle w:val="Paragrafoelenco"/>
+        <w:numPr>
+          <w:ilvl w:val="0"/>
+          <w:numId w:val="1"/>
+        </w:numPr>
+      </w:pPr>
+      <w:r>
+        <w:t>CPLX:</w:t>
+      </w:r>
+      <w:r>
+        <w:tab/>
+      </w:r>
+      <w:r>
+        <w:tab/>
+      </w:r>
+      <w:proofErr w:type="spellStart"/>
+      <w:r>
+        <w:t>Very</w:t>
+      </w:r>
+      <w:proofErr w:type="spellEnd"/>
+      <w:r>
+        <w:t xml:space="preserve"> Low</w:t>
+      </w:r>
+      <w:r>
+        <w:tab/>
+        <w:t>0.73</w:t>
+      </w:r>
+    </w:p>
+    <w:p>
+      <w:pPr>
+        <w:pStyle w:val="Paragrafoelenco"/>
+        <w:numPr>
+          <w:ilvl w:val="0"/>
+          <w:numId w:val="1"/>
+        </w:numPr>
+      </w:pPr>
+      <w:r>
+        <w:t>RUSE:</w:t>
+      </w:r>
+      <w:r>
+        <w:tab/>
+      </w:r>
+      <w:r>
+        <w:tab/>
+        <w:t>Low</w:t>
+      </w:r>
+      <w:r>
+        <w:tab/>
+      </w:r>
+      <w:r>
+        <w:tab/>
+        <w:t>0.95</w:t>
+      </w:r>
+    </w:p>
+    <w:p>
+      <w:pPr>
+        <w:pStyle w:val="Paragrafoelenco"/>
+        <w:numPr>
+          <w:ilvl w:val="0"/>
+          <w:numId w:val="1"/>
+        </w:numPr>
+      </w:pPr>
+      <w:r>
+        <w:t>DOCU:</w:t>
+      </w:r>
+      <w:r>
+        <w:tab/>
+      </w:r>
+      <w:r>
+        <w:tab/>
+      </w:r>
+      <w:proofErr w:type="spellStart"/>
+      <w:r>
+        <w:t>Nominal</w:t>
+      </w:r>
+      <w:proofErr w:type="spellEnd"/>
+      <w:r>
+        <w:tab/>
+        <w:t>1</w:t>
+      </w:r>
+    </w:p>
+    <w:p>
+      <w:pPr>
+        <w:pStyle w:val="Paragrafoelenco"/>
+        <w:numPr>
+          <w:ilvl w:val="0"/>
+          <w:numId w:val="1"/>
+        </w:numPr>
+      </w:pPr>
+      <w:r>
+        <w:t>TIME:</w:t>
+      </w:r>
+      <w:r>
+        <w:tab/>
+      </w:r>
+      <w:r>
+        <w:tab/>
+        <w:t>Low</w:t>
+      </w:r>
+      <w:r>
+        <w:tab/>
+      </w:r>
+      <w:r>
+        <w:tab/>
+        <w:t>1</w:t>
+      </w:r>
+    </w:p>
+    <w:p>
+      <w:pPr>
+        <w:pStyle w:val="Paragrafoelenco"/>
+        <w:numPr>
+          <w:ilvl w:val="0"/>
+          <w:numId w:val="1"/>
+        </w:numPr>
+      </w:pPr>
+      <w:r>
+        <w:t>STOR:</w:t>
+      </w:r>
+      <w:r>
+        <w:tab/>
+      </w:r>
+      <w:r>
+        <w:tab/>
+      </w:r>
+      <w:proofErr w:type="spellStart"/>
+      <w:r>
+        <w:t>Nominal</w:t>
+      </w:r>
+      <w:proofErr w:type="spellEnd"/>
+      <w:r>
+        <w:tab/>
+        <w:t>1</w:t>
+      </w:r>
+    </w:p>
+    <w:p>
+      <w:pPr>
+        <w:pStyle w:val="Paragrafoelenco"/>
+        <w:numPr>
+          <w:ilvl w:val="0"/>
+          <w:numId w:val="1"/>
+        </w:numPr>
+      </w:pPr>
+      <w:r>
+        <w:t>PVOL:</w:t>
+      </w:r>
+      <w:r>
+        <w:tab/>
+      </w:r>
+      <w:r>
+        <w:tab/>
+        <w:t>Low</w:t>
+      </w:r>
+      <w:r>
+        <w:tab/>
+      </w:r>
+      <w:r>
+        <w:tab/>
+        <w:t>0.87</w:t>
+      </w:r>
+    </w:p>
+    <w:p>
+      <w:pPr>
+        <w:pStyle w:val="Paragrafoelenco"/>
+        <w:numPr>
+          <w:ilvl w:val="0"/>
+          <w:numId w:val="1"/>
+        </w:numPr>
+      </w:pPr>
+      <w:r>
+        <w:t>ACAP:</w:t>
+      </w:r>
+      <w:r>
+        <w:tab/>
+      </w:r>
+      <w:r>
+        <w:tab/>
+        <w:t>Low</w:t>
+      </w:r>
+      <w:r>
+        <w:tab/>
+      </w:r>
+      <w:r>
+        <w:tab/>
+        <w:t>1.19</w:t>
+      </w:r>
+    </w:p>
+    <w:p>
+      <w:pPr>
+        <w:pStyle w:val="Paragrafoelenco"/>
+        <w:numPr>
+          <w:ilvl w:val="0"/>
+          <w:numId w:val="1"/>
+        </w:numPr>
+      </w:pPr>
+      <w:r>
+        <w:t>PCAP:</w:t>
+      </w:r>
+      <w:r>
+        <w:tab/>
+      </w:r>
+      <w:r>
+        <w:tab/>
+        <w:t>Low</w:t>
+      </w:r>
+      <w:r>
+        <w:tab/>
+      </w:r>
+      <w:r>
+        <w:tab/>
+        <w:t>1.15</w:t>
+      </w:r>
+    </w:p>
+    <w:p>
+      <w:pPr>
+        <w:pStyle w:val="Paragrafoelenco"/>
+        <w:numPr>
+          <w:ilvl w:val="0"/>
+          <w:numId w:val="1"/>
+        </w:numPr>
+      </w:pPr>
+      <w:r>
+        <w:t>PCON:</w:t>
+      </w:r>
+      <w:r>
+        <w:tab/>
+      </w:r>
+      <w:r>
+        <w:tab/>
+        <w:t>Extra High</w:t>
+      </w:r>
+      <w:r>
+        <w:tab/>
+        <w:t>1.29</w:t>
+      </w:r>
+    </w:p>
+    <w:p>
+      <w:pPr>
+        <w:pStyle w:val="Paragrafoelenco"/>
+        <w:numPr>
+          <w:ilvl w:val="0"/>
+          <w:numId w:val="1"/>
+        </w:numPr>
+      </w:pPr>
+      <w:r>
+        <w:t>APEX:</w:t>
+      </w:r>
+      <w:r>
+        <w:tab/>
+      </w:r>
+      <w:r>
+        <w:tab/>
+      </w:r>
+      <w:proofErr w:type="spellStart"/>
+      <w:r>
+        <w:t>Very</w:t>
+      </w:r>
+      <w:proofErr w:type="spellEnd"/>
+      <w:r>
+        <w:t xml:space="preserve"> Low</w:t>
+      </w:r>
+      <w:r>
+        <w:tab/>
+        <w:t>1.22</w:t>
+      </w:r>
+    </w:p>
+    <w:p>
+      <w:pPr>
+        <w:pStyle w:val="Paragrafoelenco"/>
+        <w:numPr>
+          <w:ilvl w:val="0"/>
+          <w:numId w:val="1"/>
+        </w:numPr>
+      </w:pPr>
+      <w:r>
+        <w:t>PLEX:</w:t>
+      </w:r>
+      <w:r>
+        <w:tab/>
+      </w:r>
+      <w:r>
+        <w:tab/>
+      </w:r>
+      <w:proofErr w:type="spellStart"/>
+      <w:r>
+        <w:t>Very</w:t>
+      </w:r>
+      <w:proofErr w:type="spellEnd"/>
+      <w:r>
+        <w:t xml:space="preserve"> Low</w:t>
+      </w:r>
+      <w:r>
+        <w:tab/>
+        <w:t>1.19</w:t>
+      </w:r>
+    </w:p>
+    <w:p>
+      <w:pPr>
+        <w:pStyle w:val="Paragrafoelenco"/>
+        <w:numPr>
+          <w:ilvl w:val="0"/>
+          <w:numId w:val="1"/>
+        </w:numPr>
+      </w:pPr>
+      <w:r>
+        <w:t>LTEX:</w:t>
+      </w:r>
+      <w:r>
+        <w:tab/>
+      </w:r>
+      <w:r>
+        <w:tab/>
+        <w:t>Low</w:t>
+      </w:r>
+      <w:r>
+        <w:tab/>
+      </w:r>
+      <w:r>
+        <w:tab/>
+        <w:t>1.09</w:t>
+      </w:r>
+    </w:p>
+    <w:p>
+      <w:pPr>
+        <w:pStyle w:val="Paragrafoelenco"/>
+        <w:numPr>
+          <w:ilvl w:val="0"/>
+          <w:numId w:val="1"/>
+        </w:numPr>
+      </w:pPr>
+      <w:r>
+        <w:t>TOOL:</w:t>
+      </w:r>
+      <w:r>
+        <w:tab/>
+      </w:r>
+      <w:r>
+        <w:tab/>
+      </w:r>
+      <w:proofErr w:type="spellStart"/>
+      <w:r>
+        <w:t>Very</w:t>
+      </w:r>
+      <w:proofErr w:type="spellEnd"/>
+      <w:r>
+        <w:t xml:space="preserve"> Low</w:t>
+      </w:r>
+      <w:r>
+        <w:tab/>
+        <w:t>1.17</w:t>
+      </w:r>
+    </w:p>
+    <w:p>
+      <w:pPr>
+        <w:pStyle w:val="Paragrafoelenco"/>
+        <w:numPr>
+          <w:ilvl w:val="0"/>
+          <w:numId w:val="1"/>
+        </w:numPr>
+      </w:pPr>
+      <w:r>
+        <w:t>SITE:</w:t>
+      </w:r>
+      <w:r>
+        <w:tab/>
+      </w:r>
+      <w:r>
+        <w:tab/>
+        <w:t>Extra High</w:t>
+      </w:r>
+      <w:r>
+        <w:tab/>
+        <w:t>0.80</w:t>
+      </w:r>
+    </w:p>
+    <w:p>
+      <w:pPr>
+        <w:pStyle w:val="Paragrafoelenco"/>
+        <w:numPr>
+          <w:ilvl w:val="0"/>
+          <w:numId w:val="1"/>
+        </w:numPr>
+      </w:pPr>
+      <w:r>
+        <w:t>SCED:</w:t>
+      </w:r>
+      <w:r>
+        <w:tab/>
+      </w:r>
+      <w:r>
+        <w:tab/>
+      </w:r>
+      <w:proofErr w:type="spellStart"/>
+      <w:r>
+        <w:t>Nominal</w:t>
+      </w:r>
+      <w:proofErr w:type="spellEnd"/>
+      <w:r>
+        <w:tab/>
+        <w:t>1</w:t>
+      </w:r>
+    </w:p>
+    <w:p>
+      <w:pPr>
+        <w:ind w:left="360"/>
+        <w:jc w:val="center"/>
+        <w:rPr>
+          <w:sz w:val="24"/>
+        </w:rPr>
+      </w:pPr>
+      <w:r>
+        <w:rPr>
+          <w:b/>
+          <w:sz w:val="24"/>
+        </w:rPr>
+        <w:lastRenderedPageBreak/>
+        <w:t xml:space="preserve">M = 1.1643 </w:t>
+      </w:r>
+      <w:r>
+        <w:rPr>
+          <w:sz w:val="24"/>
+        </w:rPr>
+        <w:t>(</w:t>
+      </w:r>
+      <w:proofErr w:type="spellStart"/>
+      <w:r>
+        <w:rPr>
+          <w:sz w:val="24"/>
+        </w:rPr>
+        <w:t>produttoria</w:t>
+      </w:r>
+      <w:proofErr w:type="spellEnd"/>
+      <w:r>
+        <w:rPr>
+          <w:sz w:val="24"/>
+        </w:rPr>
+        <w:t xml:space="preserve"> dei fattori)</w:t>
+      </w:r>
+    </w:p>
+    <w:p>
+      <w:pPr>
+        <w:jc w:val="both"/>
+      </w:pPr>
+      <w:r>
+        <w:t xml:space="preserve">Per il calcolo della dimensione non viene tenuto conto degli UFP relativi alle funzioni di login e di visualizzazione del calendario, le quali sono state riusate. </w:t>
+      </w:r>
+      <w:proofErr w:type="gramStart"/>
+      <w:r>
+        <w:t>Pertanto</w:t>
+      </w:r>
+      <w:proofErr w:type="gramEnd"/>
+      <w:r>
+        <w:t xml:space="preserve"> il totale degli UFP da considerare è di 63 (vedere </w:t>
+      </w:r>
+      <w:r>
+        <w:t xml:space="preserve">file sul calcolo dei </w:t>
+      </w:r>
+      <w:proofErr w:type="spellStart"/>
+      <w:r>
+        <w:t>Function</w:t>
+      </w:r>
+      <w:proofErr w:type="spellEnd"/>
+      <w:r>
+        <w:t xml:space="preserve"> Points nelle metriche). Il fattore di conversione UFP-&gt;SLOC è 67 (per codice </w:t>
+      </w:r>
+      <w:proofErr w:type="spellStart"/>
+      <w:r>
+        <w:t>php</w:t>
+      </w:r>
+      <w:proofErr w:type="spellEnd"/>
+      <w:r>
+        <w:t>).</w:t>
+      </w:r>
       <w:bookmarkStart w:id="0" w:name="_GoBack"/>
       <w:bookmarkEnd w:id="0"/>
     </w:p>
+    <w:p>
+      <w:pPr>
+        <w:ind w:left="360"/>
+        <w:jc w:val="center"/>
+        <w:rPr>
+          <w:b/>
+          <w:sz w:val="24"/>
+          <w:lang w:val="en-US"/>
+        </w:rPr>
+      </w:pPr>
+      <w:r>
+        <w:rPr>
+          <w:b/>
+          <w:sz w:val="24"/>
+          <w:lang w:val="en-US"/>
+        </w:rPr>
+        <w:t>SIZE(KSLOC) = UFP*FATT_CONVERSIONE/1000 = 63*67/1000 = 4.221</w:t>
+      </w:r>
+    </w:p>
+    <w:p>
+      <w:pPr>
+        <w:ind w:left="360"/>
+        <w:jc w:val="center"/>
+        <w:rPr>
+          <w:sz w:val="24"/>
+        </w:rPr>
+      </w:pPr>
+      <w:r>
+        <w:rPr>
+          <w:b/>
+          <w:sz w:val="24"/>
+        </w:rPr>
+        <w:t>PM = A*SIZE</w:t>
+      </w:r>
+      <w:r>
+        <w:rPr>
+          <w:b/>
+          <w:sz w:val="24"/>
+          <w:vertAlign w:val="superscript"/>
+        </w:rPr>
+        <w:t>E</w:t>
+      </w:r>
+      <w:r>
+        <w:rPr>
+          <w:b/>
+          <w:sz w:val="24"/>
+        </w:rPr>
+        <w:t>*</w:t>
+      </w:r>
+      <w:proofErr w:type="spellStart"/>
+      <w:r>
+        <w:rPr>
+          <w:b/>
+          <w:sz w:val="24"/>
+        </w:rPr>
+        <w:t>M+PM</w:t>
+      </w:r>
+      <w:r>
+        <w:rPr>
+          <w:b/>
+          <w:sz w:val="24"/>
+          <w:vertAlign w:val="subscript"/>
+        </w:rPr>
+        <w:t>Auto</w:t>
+      </w:r>
+      <w:proofErr w:type="spellEnd"/>
+      <w:r>
+        <w:rPr>
+          <w:b/>
+          <w:sz w:val="24"/>
+        </w:rPr>
+        <w:t xml:space="preserve"> = 17.5 </w:t>
+      </w:r>
+      <w:r>
+        <w:rPr>
+          <w:sz w:val="24"/>
+        </w:rPr>
+        <w:t xml:space="preserve">(A=2.94 nominale, </w:t>
+      </w:r>
+      <w:proofErr w:type="spellStart"/>
+      <w:r>
+        <w:rPr>
+          <w:sz w:val="24"/>
+        </w:rPr>
+        <w:t>PM</w:t>
+      </w:r>
+      <w:r>
+        <w:rPr>
+          <w:sz w:val="24"/>
+          <w:vertAlign w:val="subscript"/>
+        </w:rPr>
+        <w:t>Auto</w:t>
+      </w:r>
+      <w:proofErr w:type="spellEnd"/>
+      <w:r>
+        <w:rPr>
+          <w:sz w:val="24"/>
+        </w:rPr>
+        <w:t xml:space="preserve"> = 0)</w:t>
+      </w:r>
+    </w:p>
+    <w:p>
+      <w:pPr>
+        <w:ind w:left="360"/>
+        <w:jc w:val="center"/>
+      </w:pPr>
+    </w:p>
+    <w:p>
+      <w:pPr>
+        <w:rPr>
+          <w:b/>
+          <w:i/>
+          <w:sz w:val="28"/>
+        </w:rPr>
+      </w:pPr>
+      <w:r>
+        <w:rPr>
+          <w:b/>
+          <w:i/>
+          <w:sz w:val="28"/>
+        </w:rPr>
+        <w:t xml:space="preserve">Schedule </w:t>
+      </w:r>
+      <w:proofErr w:type="spellStart"/>
+      <w:r>
+        <w:rPr>
+          <w:b/>
+          <w:i/>
+          <w:sz w:val="28"/>
+        </w:rPr>
+        <w:t>Estimation</w:t>
+      </w:r>
+      <w:proofErr w:type="spellEnd"/>
+    </w:p>
+    <w:p>
+      <w:r>
+        <w:t>Il fattore moltiplicativo relativo allo scheduling è nominale, quindi PM</w:t>
+      </w:r>
+      <w:r>
+        <w:rPr>
+          <w:vertAlign w:val="subscript"/>
+        </w:rPr>
+        <w:t>NS</w:t>
+      </w:r>
+      <w:r>
+        <w:rPr>
+          <w:vertAlign w:val="superscript"/>
+        </w:rPr>
+        <w:t xml:space="preserve"> </w:t>
+      </w:r>
+      <w:r>
+        <w:t>= PM e %SCED/100 = 1.</w:t>
+      </w:r>
+    </w:p>
+    <w:p>
+      <w:pPr>
+        <w:jc w:val="center"/>
+        <w:rPr>
+          <w:sz w:val="24"/>
+        </w:rPr>
+      </w:pPr>
+      <w:r>
+        <w:rPr>
+          <w:b/>
+          <w:sz w:val="24"/>
+        </w:rPr>
+        <w:t>TDEV = C*PM</w:t>
+      </w:r>
+      <w:r>
+        <w:rPr>
+          <w:b/>
+          <w:sz w:val="24"/>
+          <w:vertAlign w:val="subscript"/>
+        </w:rPr>
+        <w:t>NS</w:t>
+      </w:r>
+      <w:r>
+        <w:rPr>
+          <w:b/>
+          <w:sz w:val="24"/>
+          <w:vertAlign w:val="superscript"/>
+        </w:rPr>
+        <w:t>D+0,2*(E-B)</w:t>
+      </w:r>
+      <w:r>
+        <w:rPr>
+          <w:b/>
+          <w:sz w:val="24"/>
+        </w:rPr>
+        <w:t xml:space="preserve"> = 9.29 </w:t>
+      </w:r>
+      <w:r>
+        <w:rPr>
+          <w:sz w:val="24"/>
+        </w:rPr>
+        <w:t xml:space="preserve">(C=3.67, D=0.28, B=0.91 </w:t>
+      </w:r>
+      <w:proofErr w:type="spellStart"/>
+      <w:r>
+        <w:rPr>
+          <w:sz w:val="24"/>
+        </w:rPr>
+        <w:t>nominaIi</w:t>
+      </w:r>
+      <w:proofErr w:type="spellEnd"/>
+      <w:r>
+        <w:rPr>
+          <w:sz w:val="24"/>
+        </w:rPr>
+        <w:t>)</w:t>
+      </w:r>
+    </w:p>
+    <w:p>
+      <w:pPr>
+        <w:jc w:val="center"/>
+        <w:rPr>
+          <w:b/>
+          <w:sz w:val="24"/>
+        </w:rPr>
+      </w:pPr>
+      <w:r>
+        <w:rPr>
+          <w:b/>
+          <w:sz w:val="24"/>
+        </w:rPr>
+        <w:t>NP = PM/TDEV = 1.88</w:t>
+      </w:r>
+    </w:p>
+    <w:p>
+      <w:pPr>
+        <w:jc w:val="center"/>
+        <w:rPr>
+          <w:sz w:val="24"/>
+        </w:rPr>
+      </w:pPr>
+      <w:r>
+        <w:rPr>
+          <w:sz w:val="24"/>
+        </w:rPr>
+        <w:t xml:space="preserve"> </w:t>
+      </w:r>
+    </w:p>
+    <w:p/>
     <w:sectPr>
-      <w:headerReference w:type="default" r:id="rId7"/>
-      <w:footerReference w:type="default" r:id="rId8"/>
-      <w:headerReference w:type="first" r:id="rId9"/>
-      <w:footerReference w:type="first" r:id="rId10"/>
+      <w:headerReference w:type="default" r:id="rId8"/>
+      <w:footerReference w:type="default" r:id="rId9"/>
+      <w:headerReference w:type="first" r:id="rId10"/>
+      <w:footerReference w:type="first" r:id="rId11"/>
       <w:pgSz w:w="11906" w:h="16838"/>
       <w:pgMar w:top="1843" w:right="1134" w:bottom="1134" w:left="1134" w:header="284" w:footer="708" w:gutter="0"/>
       <w:cols w:space="708"/>
@@ -529,7 +1749,7 @@
         <w:i/>
         <w:sz w:val="32"/>
       </w:rPr>
-      <w:t>Glossario</w:t>
+      <w:t>Modello COCOMO</w:t>
     </w:r>
   </w:p>
   <w:p>
@@ -548,23 +1768,8 @@
         <w:i/>
         <w:sz w:val="24"/>
       </w:rPr>
-      <w:t>Versione</w:t>
-    </w:r>
-    <w:r>
-      <w:rPr>
-        <w:i/>
-        <w:sz w:val="24"/>
-      </w:rPr>
-      <w:t xml:space="preserve">: </w:t>
-    </w:r>
-    <w:proofErr w:type="spellStart"/>
-    <w:r>
-      <w:rPr>
-        <w:sz w:val="24"/>
-      </w:rPr>
-      <w:t>x.xx.xxx</w:t>
-    </w:r>
-    <w:proofErr w:type="spellEnd"/>
+      <w:tab/>
+    </w:r>
     <w:r>
       <w:rPr>
         <w:sz w:val="24"/>
@@ -596,16 +1801,38 @@
       <w:rPr>
         <w:sz w:val="24"/>
       </w:rPr>
-      <w:t xml:space="preserve"> xx/xx/</w:t>
-    </w:r>
-    <w:proofErr w:type="spellStart"/>
-    <w:r>
-      <w:rPr>
-        <w:sz w:val="24"/>
-      </w:rPr>
-      <w:t>xxxx</w:t>
-    </w:r>
-    <w:proofErr w:type="spellEnd"/>
+      <w:t xml:space="preserve"> </w:t>
+    </w:r>
+    <w:r>
+      <w:rPr>
+        <w:sz w:val="24"/>
+      </w:rPr>
+      <w:t>23</w:t>
+    </w:r>
+    <w:r>
+      <w:rPr>
+        <w:sz w:val="24"/>
+      </w:rPr>
+      <w:t>/</w:t>
+    </w:r>
+    <w:r>
+      <w:rPr>
+        <w:sz w:val="24"/>
+      </w:rPr>
+      <w:t>04</w:t>
+    </w:r>
+    <w:r>
+      <w:rPr>
+        <w:sz w:val="24"/>
+      </w:rPr>
+      <w:t>/</w:t>
+    </w:r>
+    <w:r>
+      <w:rPr>
+        <w:sz w:val="24"/>
+      </w:rPr>
+      <w:t>2019</w:t>
+    </w:r>
   </w:p>
   <w:p>
     <w:pPr>
@@ -707,7 +1934,7 @@
       <w:rPr>
         <w:sz w:val="24"/>
       </w:rPr>
-      <w:t>Cognome Nome</w:t>
+      <w:t>Di Benedetto Gianluca</w:t>
     </w:r>
     <w:r>
       <w:rPr>
@@ -1297,6 +2524,126 @@
 </w:hdr>
 </file>
 
+<file path=word/numbering.xml><?xml version="1.0" encoding="utf-8"?>
+<w:numbering xmlns:wpc="http://schemas.microsoft.com/office/word/2010/wordprocessingCanvas" xmlns:cx="http://schemas.microsoft.com/office/drawing/2014/chartex" xmlns:cx1="http://schemas.microsoft.com/office/drawing/2015/9/8/chartex" xmlns:cx2="http://schemas.microsoft.com/office/drawing/2015/10/21/chartex" xmlns:cx3="http://schemas.microsoft.com/office/drawing/2016/5/9/chartex" xmlns:cx4="http://schemas.microsoft.com/office/drawing/2016/5/10/chartex" xmlns:cx5="http://schemas.microsoft.com/office/drawing/2016/5/11/chartex" xmlns:cx6="http://schemas.microsoft.com/office/drawing/2016/5/12/chartex" xmlns:cx7="http://schemas.microsoft.com/office/drawing/2016/5/13/chartex" xmlns:cx8="http://schemas.microsoft.com/office/drawing/2016/5/14/chartex" xmlns:mc="http://schemas.openxmlformats.org/markup-compatibility/2006" xmlns:aink="http://schemas.microsoft.com/office/drawing/2016/ink" xmlns:am3d="http://schemas.microsoft.com/office/drawing/2017/model3d" xmlns:o="urn:schemas-microsoft-com:office:office" xmlns:r="http://schemas.openxmlformats.org/officeDocument/2006/relationships" xmlns:m="http://schemas.openxmlformats.org/officeDocument/2006/math" xmlns:v="urn:schemas-microsoft-com:vml" xmlns:wp14="http://schemas.microsoft.com/office/word/2010/wordprocessingDrawing" xmlns:wp="http://schemas.openxmlformats.org/drawingml/2006/wordprocessingDrawing" xmlns:w10="urn:schemas-microsoft-com:office:word" xmlns:w="http://schemas.openxmlformats.org/wordprocessingml/2006/main" xmlns:w14="http://schemas.microsoft.com/office/word/2010/wordml" xmlns:w15="http://schemas.microsoft.com/office/word/2012/wordml" xmlns:w16cid="http://schemas.microsoft.com/office/word/2016/wordml/cid" xmlns:w16se="http://schemas.microsoft.com/office/word/2015/wordml/symex" xmlns:wpg="http://schemas.microsoft.com/office/word/2010/wordprocessingGroup" xmlns:wpi="http://schemas.microsoft.com/office/word/2010/wordprocessingInk" xmlns:wne="http://schemas.microsoft.com/office/word/2006/wordml" xmlns:wps="http://schemas.microsoft.com/office/word/2010/wordprocessingShape" mc:Ignorable="w14 w15 w16se w16cid wp14">
+  <w:abstractNum w:abstractNumId="0" w15:restartNumberingAfterBreak="0">
+    <w:nsid w:val="3ECA1C02"/>
+    <w:multiLevelType w:val="hybridMultilevel"/>
+    <w:tmpl w:val="8B5486FE"/>
+    <w:lvl w:ilvl="0" w:tplc="FC422122">
+      <w:numFmt w:val="bullet"/>
+      <w:lvlText w:val="-"/>
+      <w:lvlJc w:val="left"/>
+      <w:pPr>
+        <w:ind w:left="720" w:hanging="360"/>
+      </w:pPr>
+      <w:rPr>
+        <w:rFonts w:ascii="Calibri" w:eastAsiaTheme="minorHAnsi" w:hAnsi="Calibri" w:cstheme="minorBidi" w:hint="default"/>
+      </w:rPr>
+    </w:lvl>
+    <w:lvl w:ilvl="1" w:tplc="04100003" w:tentative="1">
+      <w:start w:val="1"/>
+      <w:numFmt w:val="bullet"/>
+      <w:lvlText w:val="o"/>
+      <w:lvlJc w:val="left"/>
+      <w:pPr>
+        <w:ind w:left="1440" w:hanging="360"/>
+      </w:pPr>
+      <w:rPr>
+        <w:rFonts w:ascii="Courier New" w:hAnsi="Courier New" w:cs="Courier New" w:hint="default"/>
+      </w:rPr>
+    </w:lvl>
+    <w:lvl w:ilvl="2" w:tplc="04100005" w:tentative="1">
+      <w:start w:val="1"/>
+      <w:numFmt w:val="bullet"/>
+      <w:lvlText w:val=""/>
+      <w:lvlJc w:val="left"/>
+      <w:pPr>
+        <w:ind w:left="2160" w:hanging="360"/>
+      </w:pPr>
+      <w:rPr>
+        <w:rFonts w:ascii="Wingdings" w:hAnsi="Wingdings" w:hint="default"/>
+      </w:rPr>
+    </w:lvl>
+    <w:lvl w:ilvl="3" w:tplc="04100001" w:tentative="1">
+      <w:start w:val="1"/>
+      <w:numFmt w:val="bullet"/>
+      <w:lvlText w:val=""/>
+      <w:lvlJc w:val="left"/>
+      <w:pPr>
+        <w:ind w:left="2880" w:hanging="360"/>
+      </w:pPr>
+      <w:rPr>
+        <w:rFonts w:ascii="Symbol" w:hAnsi="Symbol" w:hint="default"/>
+      </w:rPr>
+    </w:lvl>
+    <w:lvl w:ilvl="4" w:tplc="04100003" w:tentative="1">
+      <w:start w:val="1"/>
+      <w:numFmt w:val="bullet"/>
+      <w:lvlText w:val="o"/>
+      <w:lvlJc w:val="left"/>
+      <w:pPr>
+        <w:ind w:left="3600" w:hanging="360"/>
+      </w:pPr>
+      <w:rPr>
+        <w:rFonts w:ascii="Courier New" w:hAnsi="Courier New" w:cs="Courier New" w:hint="default"/>
+      </w:rPr>
+    </w:lvl>
+    <w:lvl w:ilvl="5" w:tplc="04100005" w:tentative="1">
+      <w:start w:val="1"/>
+      <w:numFmt w:val="bullet"/>
+      <w:lvlText w:val=""/>
+      <w:lvlJc w:val="left"/>
+      <w:pPr>
+        <w:ind w:left="4320" w:hanging="360"/>
+      </w:pPr>
+      <w:rPr>
+        <w:rFonts w:ascii="Wingdings" w:hAnsi="Wingdings" w:hint="default"/>
+      </w:rPr>
+    </w:lvl>
+    <w:lvl w:ilvl="6" w:tplc="04100001" w:tentative="1">
+      <w:start w:val="1"/>
+      <w:numFmt w:val="bullet"/>
+      <w:lvlText w:val=""/>
+      <w:lvlJc w:val="left"/>
+      <w:pPr>
+        <w:ind w:left="5040" w:hanging="360"/>
+      </w:pPr>
+      <w:rPr>
+        <w:rFonts w:ascii="Symbol" w:hAnsi="Symbol" w:hint="default"/>
+      </w:rPr>
+    </w:lvl>
+    <w:lvl w:ilvl="7" w:tplc="04100003" w:tentative="1">
+      <w:start w:val="1"/>
+      <w:numFmt w:val="bullet"/>
+      <w:lvlText w:val="o"/>
+      <w:lvlJc w:val="left"/>
+      <w:pPr>
+        <w:ind w:left="5760" w:hanging="360"/>
+      </w:pPr>
+      <w:rPr>
+        <w:rFonts w:ascii="Courier New" w:hAnsi="Courier New" w:cs="Courier New" w:hint="default"/>
+      </w:rPr>
+    </w:lvl>
+    <w:lvl w:ilvl="8" w:tplc="04100005" w:tentative="1">
+      <w:start w:val="1"/>
+      <w:numFmt w:val="bullet"/>
+      <w:lvlText w:val=""/>
+      <w:lvlJc w:val="left"/>
+      <w:pPr>
+        <w:ind w:left="6480" w:hanging="360"/>
+      </w:pPr>
+      <w:rPr>
+        <w:rFonts w:ascii="Wingdings" w:hAnsi="Wingdings" w:hint="default"/>
+      </w:rPr>
+    </w:lvl>
+  </w:abstractNum>
+  <w:num w:numId="1">
+    <w:abstractNumId w:val="0"/>
+  </w:num>
+</w:numbering>
+</file>
+
 <file path=word/styles.xml><?xml version="1.0" encoding="utf-8"?>
 <w:styles xmlns:mc="http://schemas.openxmlformats.org/markup-compatibility/2006" xmlns:r="http://schemas.openxmlformats.org/officeDocument/2006/relationships" xmlns:w="http://schemas.openxmlformats.org/wordprocessingml/2006/main" xmlns:w14="http://schemas.microsoft.com/office/word/2010/wordml" xmlns:w15="http://schemas.microsoft.com/office/word/2012/wordml" xmlns:w16cid="http://schemas.microsoft.com/office/word/2016/wordml/cid" xmlns:w16se="http://schemas.microsoft.com/office/word/2015/wordml/symex" mc:Ignorable="w14 w15 w16se w16cid">
   <w:docDefaults>
@@ -1420,6 +2767,7 @@
     <w:lsdException w:name="HTML Sample" w:semiHidden="1" w:unhideWhenUsed="1"/>
     <w:lsdException w:name="HTML Typewriter" w:semiHidden="1" w:unhideWhenUsed="1"/>
     <w:lsdException w:name="HTML Variable" w:semiHidden="1" w:unhideWhenUsed="1"/>
+    <w:lsdException w:name="Normal Table" w:semiHidden="1" w:unhideWhenUsed="1"/>
     <w:lsdException w:name="annotation subject" w:semiHidden="1" w:unhideWhenUsed="1"/>
     <w:lsdException w:name="No List" w:semiHidden="1" w:unhideWhenUsed="1"/>
     <w:lsdException w:name="Outline List 1" w:semiHidden="1" w:unhideWhenUsed="1"/>
@@ -1462,8 +2810,11 @@
     <w:lsdException w:name="Table Contemporary" w:semiHidden="1" w:unhideWhenUsed="1"/>
     <w:lsdException w:name="Table Elegant" w:semiHidden="1" w:unhideWhenUsed="1"/>
     <w:lsdException w:name="Table Professional" w:semiHidden="1" w:unhideWhenUsed="1"/>
+    <w:lsdException w:name="Table Subtle 1" w:semiHidden="1" w:unhideWhenUsed="1"/>
     <w:lsdException w:name="Table Subtle 2" w:semiHidden="1" w:unhideWhenUsed="1"/>
     <w:lsdException w:name="Table Web 1" w:semiHidden="1" w:unhideWhenUsed="1"/>
+    <w:lsdException w:name="Table Web 2" w:semiHidden="1" w:unhideWhenUsed="1"/>
+    <w:lsdException w:name="Table Web 3" w:semiHidden="1" w:unhideWhenUsed="1"/>
     <w:lsdException w:name="Balloon Text" w:semiHidden="1" w:unhideWhenUsed="1"/>
     <w:lsdException w:name="Table Grid" w:uiPriority="39"/>
     <w:lsdException w:name="Table Theme" w:semiHidden="1" w:unhideWhenUsed="1"/>
@@ -1885,6 +3236,17 @@
       <w:u w:val="single"/>
     </w:rPr>
   </w:style>
+  <w:style w:type="paragraph" w:styleId="Paragrafoelenco">
+    <w:name w:val="List Paragraph"/>
+    <w:basedOn w:val="Normale"/>
+    <w:uiPriority w:val="34"/>
+    <w:qFormat/>
+    <w:rsid w:val="00A24710"/>
+    <w:pPr>
+      <w:ind w:left="720"/>
+      <w:contextualSpacing/>
+    </w:pPr>
+  </w:style>
 </w:styles>
 </file>
 
@@ -2154,7 +3516,7 @@
 </file>
 
 <file path=customXml/itemProps1.xml><?xml version="1.0" encoding="utf-8"?>
-<ds:datastoreItem xmlns:ds="http://schemas.openxmlformats.org/officeDocument/2006/customXml" ds:itemID="{C24C5635-5CEC-4E4D-B941-9C2FF6C6C36E}">
+<ds:datastoreItem xmlns:ds="http://schemas.openxmlformats.org/officeDocument/2006/customXml" ds:itemID="{2D1AA679-DACA-42EC-ACCE-403E4074D238}">
   <ds:schemaRefs>
     <ds:schemaRef ds:uri="http://schemas.openxmlformats.org/officeDocument/2006/bibliography"/>
   </ds:schemaRefs>

</xml_diff>